<commit_message>
Fixed report and price
</commit_message>
<xml_diff>
--- a/Optimize.docx
+++ b/Optimize.docx
@@ -22,9 +22,10 @@
       </w:pPr>
       <w:r>
         <w:rPr>
-          <w:b/>
-        </w:rPr>
-        <w:br/>
+          <w:b w:val="false"/>
+          <w:bCs w:val="false"/>
+        </w:rPr>
+        <w:t>Esmaa site add garne belaa, site direct approve garna milne tag create garne jun tag copy garera site maa rakhne bittikai site approve hunxa.</w:t>
       </w:r>
     </w:p>
     <w:p>
@@ -41,94 +42,7 @@
           <w:b w:val="false"/>
           <w:bCs w:val="false"/>
         </w:rPr>
-        <w:t>Make a summary page, fix insertions and make it work Make sure CPM and daily_budget works. Fix the average etc calculation in report. Need ability to choose multiple category in campaign like publisher.</w:t>
-      </w:r>
-    </w:p>
-    <w:p>
-      <w:pPr>
-        <w:pStyle w:val="Normal"/>
-        <w:rPr/>
-      </w:pPr>
-      <w:r>
-        <w:rPr>
-          <w:b/>
-        </w:rPr>
-        <w:t xml:space="preserve">CAMPAIGN SUMMARY </w:t>
-      </w:r>
-      <w:r>
-        <w:rPr/>
-        <w:t>vanne…</w:t>
-        <w:br/>
-        <w:t xml:space="preserve">esmaa </w:t>
-      </w:r>
-    </w:p>
-    <w:p>
-      <w:pPr>
-        <w:pStyle w:val="Normal"/>
-        <w:rPr/>
-      </w:pPr>
-      <w:r>
-        <w:rPr/>
-        <w:t>Campaign Name: ja set gareko xa tei</w:t>
-        <w:br/>
-        <w:t xml:space="preserve">Campaign Link: j rakheko tei </w:t>
-      </w:r>
-    </w:p>
-    <w:p>
-      <w:pPr>
-        <w:pStyle w:val="Normal"/>
-        <w:rPr/>
-      </w:pPr>
-      <w:r>
-        <w:rPr/>
-        <w:t>Campaign Budget: j rakheko tei</w:t>
-        <w:br/>
-        <w:t xml:space="preserve">Campaign Bid: j rakheko tei </w:t>
-        <w:br/>
-        <w:t>Total impressions campaign will receive: yo chai system le calculate garxa Campaign total budget divided by Campaign Bid</w:t>
-        <w:br/>
-        <w:t>For example: Campaign Budget: $20</w:t>
-        <w:br/>
-        <w:t xml:space="preserve">                         Campaign Bid : $0.001</w:t>
-      </w:r>
-    </w:p>
-    <w:p>
-      <w:pPr>
-        <w:pStyle w:val="Normal"/>
-        <w:rPr/>
-      </w:pPr>
-      <w:r>
-        <w:rPr/>
-        <w:t xml:space="preserve">  </w:t>
-      </w:r>
-      <w:r>
-        <w:rPr/>
-        <w:t>Total impressions the campaign will receive = 20/0.001= 20000 impressions</w:t>
-      </w:r>
-    </w:p>
-    <w:p>
-      <w:pPr>
-        <w:pStyle w:val="Normal"/>
-        <w:rPr/>
-      </w:pPr>
-      <w:r>
-        <w:rPr/>
-        <w:t>This will be shown as the summary only. After this the user can submit campaign for approval.</w:t>
-      </w:r>
-      <w:r>
-        <w:rPr>
-          <w:b w:val="false"/>
-          <w:bCs w:val="false"/>
-        </w:rPr>
-        <w:t>Esmaa site add garne belaa, site direct approve garna milne tag create garne jun tag copy garera site maa rakhne bittikai site approve hunxa.</w:t>
-        <w:br/>
-        <w:t>Also, add one more option here</w:t>
-        <w:br/>
-        <w:t>Site’s Vertical: Adult</w:t>
-        <w:br/>
-        <w:t xml:space="preserve">                           Mainstream</w:t>
-        <w:br/>
-        <w:t>yo duitaa option hunxa mainstream vaneko adult baheko ko sabai sites haroo</w:t>
+        <w:t>Also, pausing campaign and resuming campaigns should be available to our advertiser and publishers.</w:t>
       </w:r>
     </w:p>
     <w:p>
@@ -145,60 +59,6 @@
           <w:b w:val="false"/>
           <w:bCs w:val="false"/>
         </w:rPr>
-        <w:t>Yo choose garera add garna milxa</w:t>
-      </w:r>
-    </w:p>
-    <w:p>
-      <w:pPr>
-        <w:pStyle w:val="Normal"/>
-        <w:rPr/>
-      </w:pPr>
-      <w:r>
-        <w:rPr/>
-        <w:br/>
-      </w:r>
-      <w:r>
-        <w:rPr>
-          <w:b/>
-        </w:rPr>
-        <w:t>Can go there and change.</w:t>
-      </w:r>
-    </w:p>
-    <w:p>
-      <w:pPr>
-        <w:pStyle w:val="Normal"/>
-        <w:rPr>
-          <w:b w:val="false"/>
-          <w:b w:val="false"/>
-          <w:bCs w:val="false"/>
-        </w:rPr>
-      </w:pPr>
-      <w:r>
-        <w:rPr>
-          <w:b w:val="false"/>
-          <w:bCs w:val="false"/>
-        </w:rPr>
-        <w:t>Esmaa site approval ko laagi send vako ni dekhauna paro..</w:t>
-        <w:br/>
-        <w:t>Pending sites for approval dekhyena… pending xa vane pending dekhyos, ani user should have option to delete the site as well.</w:t>
-      </w:r>
-    </w:p>
-    <w:p>
-      <w:pPr>
-        <w:pStyle w:val="Normal"/>
-        <w:rPr/>
-      </w:pPr>
-      <w:r>
-        <w:rPr/>
-      </w:r>
-    </w:p>
-    <w:p>
-      <w:pPr>
-        <w:pStyle w:val="Normal"/>
-        <w:rPr/>
-      </w:pPr>
-      <w:r>
-        <w:rPr/>
       </w:r>
     </w:p>
     <w:p>
@@ -215,7 +75,7 @@
           <wp:inline distT="0" distB="0" distL="0" distR="0">
             <wp:extent cx="5943600" cy="3341370"/>
             <wp:effectExtent l="0" t="0" r="0" b="0"/>
-            <wp:docPr id="1" name="Picture 10" descr=""/>
+            <wp:docPr id="1" name="Picture 16" descr=""/>
             <wp:cNvGraphicFramePr>
               <a:graphicFrameLocks xmlns:a="http://schemas.openxmlformats.org/drawingml/2006/main" noChangeAspect="1"/>
             </wp:cNvGraphicFramePr>
@@ -223,7 +83,7 @@
               <a:graphicData uri="http://schemas.openxmlformats.org/drawingml/2006/picture">
                 <pic:pic xmlns:pic="http://schemas.openxmlformats.org/drawingml/2006/picture">
                   <pic:nvPicPr>
-                    <pic:cNvPr id="1" name="Picture 10" descr=""/>
+                    <pic:cNvPr id="1" name="Picture 16" descr=""/>
                     <pic:cNvPicPr>
                       <a:picLocks noChangeAspect="1" noChangeArrowheads="1"/>
                     </pic:cNvPicPr>
@@ -262,75 +122,7 @@
         <w:rPr>
           <w:b/>
         </w:rPr>
-        <w:t>Also add total spent row as well, to give detail about how much was spent in a day.</w:t>
-        <w:br/>
-        <w:t>Also, at the button the views should be added and clicks should be added also the everyday spent should be added at bottom with total button.</w:t>
-      </w:r>
-    </w:p>
-    <w:p>
-      <w:pPr>
-        <w:pStyle w:val="Normal"/>
-        <w:rPr/>
-      </w:pPr>
-      <w:r>
-        <w:rPr>
-          <w:b/>
-        </w:rPr>
-        <w:t>This will be easier for advertisers.</w:t>
-      </w:r>
-    </w:p>
-    <w:p>
-      <w:pPr>
-        <w:pStyle w:val="Normal"/>
-        <w:rPr>
-          <w:b/>
-          <w:b/>
-        </w:rPr>
-      </w:pPr>
-      <w:r>
-        <w:rPr>
-          <w:b/>
-        </w:rPr>
-      </w:r>
-    </w:p>
-    <w:p>
-      <w:pPr>
-        <w:pStyle w:val="Normal"/>
-        <w:rPr>
-          <w:b/>
-          <w:b/>
-        </w:rPr>
-      </w:pPr>
-      <w:r>
-        <w:rPr>
-          <w:b/>
-        </w:rPr>
-      </w:r>
-    </w:p>
-    <w:p>
-      <w:pPr>
-        <w:pStyle w:val="Normal"/>
-        <w:rPr/>
-      </w:pPr>
-      <w:r>
-        <w:rPr>
-          <w:b/>
-        </w:rPr>
-        <w:t>sAlso, pausing campaign and resuming campaigns should be available to our advertiser and publishers.</w:t>
-      </w:r>
-    </w:p>
-    <w:p>
-      <w:pPr>
-        <w:pStyle w:val="Normal"/>
-        <w:rPr>
-          <w:b/>
-          <w:b/>
-        </w:rPr>
-      </w:pPr>
-      <w:r>
-        <w:rPr>
-          <w:b/>
-        </w:rPr>
+        <w:t>The publisher must be able to review the ad spce that they created through create ad space button..the click here button only shows the overview of data, the publisher should be able to edit categories,etc.</w:t>
       </w:r>
     </w:p>
     <w:p>
@@ -347,7 +139,7 @@
           <wp:inline distT="0" distB="0" distL="0" distR="0">
             <wp:extent cx="5943600" cy="3341370"/>
             <wp:effectExtent l="0" t="0" r="0" b="0"/>
-            <wp:docPr id="2" name="Picture 16" descr=""/>
+            <wp:docPr id="2" name="Picture 17" descr=""/>
             <wp:cNvGraphicFramePr>
               <a:graphicFrameLocks xmlns:a="http://schemas.openxmlformats.org/drawingml/2006/main" noChangeAspect="1"/>
             </wp:cNvGraphicFramePr>
@@ -355,7 +147,7 @@
               <a:graphicData uri="http://schemas.openxmlformats.org/drawingml/2006/picture">
                 <pic:pic xmlns:pic="http://schemas.openxmlformats.org/drawingml/2006/picture">
                   <pic:nvPicPr>
-                    <pic:cNvPr id="2" name="Picture 16" descr=""/>
+                    <pic:cNvPr id="2" name="Picture 17" descr=""/>
                     <pic:cNvPicPr>
                       <a:picLocks noChangeAspect="1" noChangeArrowheads="1"/>
                     </pic:cNvPicPr>
@@ -385,33 +177,22 @@
     <w:p>
       <w:pPr>
         <w:pStyle w:val="Normal"/>
-        <w:rPr>
-          <w:b/>
-          <w:b/>
-        </w:rPr>
-      </w:pPr>
-      <w:r>
-        <w:rPr>
-          <w:b/>
-        </w:rPr>
-        <w:t>The publisher must be able to review the ad spce that they created through create ad space button..the click here button only shows the overview of data, the publisher should be able to edit categories,etc.</w:t>
-      </w:r>
-    </w:p>
-    <w:p>
-      <w:pPr>
-        <w:pStyle w:val="Normal"/>
-        <w:rPr>
-          <w:b/>
-          <w:b/>
-        </w:rPr>
-      </w:pPr>
+        <w:rPr/>
+      </w:pPr>
+      <w:r>
+        <w:rPr>
+          <w:b/>
+        </w:rPr>
+        <w:t>The total clicks and impressions are in number, not in $... The system shows it it $. Total earning is $.</w:t>
+        <w:br/>
+      </w:r>
       <w:r>
         <w:rPr/>
         <w:drawing>
           <wp:inline distT="0" distB="0" distL="0" distR="0">
             <wp:extent cx="5943600" cy="3341370"/>
             <wp:effectExtent l="0" t="0" r="0" b="0"/>
-            <wp:docPr id="3" name="Picture 17" descr=""/>
+            <wp:docPr id="3" name="Picture 18" descr=""/>
             <wp:cNvGraphicFramePr>
               <a:graphicFrameLocks xmlns:a="http://schemas.openxmlformats.org/drawingml/2006/main" noChangeAspect="1"/>
             </wp:cNvGraphicFramePr>
@@ -419,7 +200,7 @@
               <a:graphicData uri="http://schemas.openxmlformats.org/drawingml/2006/picture">
                 <pic:pic xmlns:pic="http://schemas.openxmlformats.org/drawingml/2006/picture">
                   <pic:nvPicPr>
-                    <pic:cNvPr id="3" name="Picture 17" descr=""/>
+                    <pic:cNvPr id="3" name="Picture 18" descr=""/>
                     <pic:cNvPicPr>
                       <a:picLocks noChangeAspect="1" noChangeArrowheads="1"/>
                     </pic:cNvPicPr>
@@ -445,26 +226,31 @@
           </wp:inline>
         </w:drawing>
       </w:r>
-    </w:p>
-    <w:p>
-      <w:pPr>
-        <w:pStyle w:val="Normal"/>
-        <w:rPr/>
-      </w:pPr>
-      <w:r>
-        <w:rPr>
-          <w:b/>
-        </w:rPr>
-        <w:t>The total clicks and impressions are in number, not in $... The system shows it it $. Total earning is $.</w:t>
+      <w:r>
+        <w:rPr>
+          <w:b/>
+        </w:rPr>
         <w:br/>
-      </w:r>
+        <w:t>Add minimum Withdrawal limit option:</w:t>
+        <w:br/>
+        <w:t>This will allow us to update limit for withdrawal for publishers.</w:t>
+      </w:r>
+    </w:p>
+    <w:p>
+      <w:pPr>
+        <w:pStyle w:val="Normal"/>
+        <w:rPr>
+          <w:b/>
+          <w:b/>
+        </w:rPr>
+      </w:pPr>
       <w:r>
         <w:rPr/>
         <w:drawing>
           <wp:inline distT="0" distB="0" distL="0" distR="0">
             <wp:extent cx="5943600" cy="3341370"/>
             <wp:effectExtent l="0" t="0" r="0" b="0"/>
-            <wp:docPr id="4" name="Picture 18" descr=""/>
+            <wp:docPr id="4" name="Picture 19" descr=""/>
             <wp:cNvGraphicFramePr>
               <a:graphicFrameLocks xmlns:a="http://schemas.openxmlformats.org/drawingml/2006/main" noChangeAspect="1"/>
             </wp:cNvGraphicFramePr>
@@ -472,7 +258,7 @@
               <a:graphicData uri="http://schemas.openxmlformats.org/drawingml/2006/picture">
                 <pic:pic xmlns:pic="http://schemas.openxmlformats.org/drawingml/2006/picture">
                   <pic:nvPicPr>
-                    <pic:cNvPr id="4" name="Picture 18" descr=""/>
+                    <pic:cNvPr id="4" name="Picture 19" descr=""/>
                     <pic:cNvPicPr>
                       <a:picLocks noChangeAspect="1" noChangeArrowheads="1"/>
                     </pic:cNvPicPr>
@@ -503,9 +289,27 @@
           <w:b/>
         </w:rPr>
         <w:br/>
-        <w:t>Add minimum Withdrawal limit option:</w:t>
+        <w:t>There was some mistake in the announcement but I am unable to edit it.</w:t>
         <w:br/>
-        <w:t>This will allow us to update limit for withdrawal for publishers.</w:t>
+        <w:t>Please make sure we are able to edit the announcement written.</w:t>
+      </w:r>
+    </w:p>
+    <w:p>
+      <w:pPr>
+        <w:pStyle w:val="Normal"/>
+        <w:rPr/>
+      </w:pPr>
+      <w:r>
+        <w:rPr/>
+      </w:r>
+    </w:p>
+    <w:p>
+      <w:pPr>
+        <w:pStyle w:val="Normal"/>
+        <w:rPr/>
+      </w:pPr>
+      <w:r>
+        <w:rPr/>
       </w:r>
     </w:p>
     <w:p>
@@ -522,7 +326,7 @@
           <wp:inline distT="0" distB="0" distL="0" distR="0">
             <wp:extent cx="5943600" cy="3341370"/>
             <wp:effectExtent l="0" t="0" r="0" b="0"/>
-            <wp:docPr id="5" name="Picture 19" descr=""/>
+            <wp:docPr id="5" name="Picture 22" descr=""/>
             <wp:cNvGraphicFramePr>
               <a:graphicFrameLocks xmlns:a="http://schemas.openxmlformats.org/drawingml/2006/main" noChangeAspect="1"/>
             </wp:cNvGraphicFramePr>
@@ -530,89 +334,13 @@
               <a:graphicData uri="http://schemas.openxmlformats.org/drawingml/2006/picture">
                 <pic:pic xmlns:pic="http://schemas.openxmlformats.org/drawingml/2006/picture">
                   <pic:nvPicPr>
-                    <pic:cNvPr id="5" name="Picture 19" descr=""/>
+                    <pic:cNvPr id="5" name="Picture 22" descr=""/>
                     <pic:cNvPicPr>
                       <a:picLocks noChangeAspect="1" noChangeArrowheads="1"/>
                     </pic:cNvPicPr>
                   </pic:nvPicPr>
                   <pic:blipFill>
                     <a:blip r:embed="rId6"/>
-                    <a:stretch>
-                      <a:fillRect/>
-                    </a:stretch>
-                  </pic:blipFill>
-                  <pic:spPr bwMode="auto">
-                    <a:xfrm>
-                      <a:off x="0" y="0"/>
-                      <a:ext cx="5943600" cy="3341370"/>
-                    </a:xfrm>
-                    <a:prstGeom prst="rect">
-                      <a:avLst/>
-                    </a:prstGeom>
-                  </pic:spPr>
-                </pic:pic>
-              </a:graphicData>
-            </a:graphic>
-          </wp:inline>
-        </w:drawing>
-      </w:r>
-      <w:r>
-        <w:rPr>
-          <w:b/>
-        </w:rPr>
-        <w:br/>
-        <w:t>There was some mistake in the announcement but I am unable to edit it.</w:t>
-        <w:br/>
-        <w:t>Please make sure we are able to edit the announcement written.</w:t>
-      </w:r>
-    </w:p>
-    <w:p>
-      <w:pPr>
-        <w:pStyle w:val="Normal"/>
-        <w:rPr/>
-      </w:pPr>
-      <w:r>
-        <w:rPr/>
-      </w:r>
-    </w:p>
-    <w:p>
-      <w:pPr>
-        <w:pStyle w:val="Normal"/>
-        <w:rPr/>
-      </w:pPr>
-      <w:r>
-        <w:rPr/>
-      </w:r>
-    </w:p>
-    <w:p>
-      <w:pPr>
-        <w:pStyle w:val="Normal"/>
-        <w:rPr>
-          <w:b/>
-          <w:b/>
-        </w:rPr>
-      </w:pPr>
-      <w:r>
-        <w:rPr/>
-        <w:drawing>
-          <wp:inline distT="0" distB="0" distL="0" distR="0">
-            <wp:extent cx="5943600" cy="3341370"/>
-            <wp:effectExtent l="0" t="0" r="0" b="0"/>
-            <wp:docPr id="6" name="Picture 22" descr=""/>
-            <wp:cNvGraphicFramePr>
-              <a:graphicFrameLocks xmlns:a="http://schemas.openxmlformats.org/drawingml/2006/main" noChangeAspect="1"/>
-            </wp:cNvGraphicFramePr>
-            <a:graphic xmlns:a="http://schemas.openxmlformats.org/drawingml/2006/main">
-              <a:graphicData uri="http://schemas.openxmlformats.org/drawingml/2006/picture">
-                <pic:pic xmlns:pic="http://schemas.openxmlformats.org/drawingml/2006/picture">
-                  <pic:nvPicPr>
-                    <pic:cNvPr id="6" name="Picture 22" descr=""/>
-                    <pic:cNvPicPr>
-                      <a:picLocks noChangeAspect="1" noChangeArrowheads="1"/>
-                    </pic:cNvPicPr>
-                  </pic:nvPicPr>
-                  <pic:blipFill>
-                    <a:blip r:embed="rId7"/>
                     <a:stretch>
                       <a:fillRect/>
                     </a:stretch>

</xml_diff>

<commit_message>
Fixed earning. Now edit
</commit_message>
<xml_diff>
--- a/Optimize.docx
+++ b/Optimize.docx
@@ -12,70 +12,21 @@
           <w:b w:val="false"/>
           <w:bCs w:val="false"/>
         </w:rPr>
-        <w:t>Change Mail</w:t>
-      </w:r>
-    </w:p>
-    <w:p>
-      <w:pPr>
-        <w:pStyle w:val="Normal"/>
-        <w:rPr/>
-      </w:pPr>
-      <w:r>
-        <w:rPr>
-          <w:b w:val="false"/>
-          <w:bCs w:val="false"/>
-        </w:rPr>
         <w:t>Esmaa site add garne belaa, site direct approve garna milne tag create garne jun tag copy garera site maa rakhne bittikai site approve hunxa.</w:t>
       </w:r>
-    </w:p>
-    <w:p>
-      <w:pPr>
-        <w:pStyle w:val="Normal"/>
-        <w:rPr>
-          <w:b w:val="false"/>
-          <w:b w:val="false"/>
-          <w:bCs w:val="false"/>
-        </w:rPr>
-      </w:pPr>
-      <w:r>
-        <w:rPr>
-          <w:b w:val="false"/>
-          <w:bCs w:val="false"/>
-        </w:rPr>
-        <w:t>Also, pausing campaign and resuming campaigns should be available to our advertiser and publishers.</w:t>
-      </w:r>
-    </w:p>
-    <w:p>
-      <w:pPr>
-        <w:pStyle w:val="Normal"/>
-        <w:rPr>
-          <w:b w:val="false"/>
-          <w:b w:val="false"/>
-          <w:bCs w:val="false"/>
-        </w:rPr>
-      </w:pPr>
-      <w:r>
-        <w:rPr>
-          <w:b w:val="false"/>
-          <w:bCs w:val="false"/>
-        </w:rPr>
-      </w:r>
-    </w:p>
-    <w:p>
-      <w:pPr>
-        <w:pStyle w:val="Normal"/>
-        <w:rPr>
-          <w:b/>
-          <w:b/>
-        </w:rPr>
-      </w:pPr>
+      <w:r>
+        <w:rPr>
+          <w:b/>
+        </w:rPr>
+        <w:br/>
+      </w:r>
       <w:r>
         <w:rPr/>
         <w:drawing>
           <wp:inline distT="0" distB="0" distL="0" distR="0">
             <wp:extent cx="5943600" cy="3341370"/>
             <wp:effectExtent l="0" t="0" r="0" b="0"/>
-            <wp:docPr id="1" name="Picture 16" descr=""/>
+            <wp:docPr id="1" name="Picture 18" descr=""/>
             <wp:cNvGraphicFramePr>
               <a:graphicFrameLocks xmlns:a="http://schemas.openxmlformats.org/drawingml/2006/main" noChangeAspect="1"/>
             </wp:cNvGraphicFramePr>
@@ -83,7 +34,7 @@
               <a:graphicData uri="http://schemas.openxmlformats.org/drawingml/2006/picture">
                 <pic:pic xmlns:pic="http://schemas.openxmlformats.org/drawingml/2006/picture">
                   <pic:nvPicPr>
-                    <pic:cNvPr id="1" name="Picture 16" descr=""/>
+                    <pic:cNvPr id="1" name="Picture 18" descr=""/>
                     <pic:cNvPicPr>
                       <a:picLocks noChangeAspect="1" noChangeArrowheads="1"/>
                     </pic:cNvPicPr>
@@ -109,20 +60,32 @@
           </wp:inline>
         </w:drawing>
       </w:r>
+      <w:r>
+        <w:rPr>
+          <w:b/>
+        </w:rPr>
+        <w:br/>
+        <w:t>Add minimum Withdrawal limit option:</w:t>
+        <w:br/>
+        <w:t>This will allow us to update limit for withdrawal for publishers.</w:t>
+      </w:r>
     </w:p>
     <w:p>
       <w:pPr>
         <w:pStyle w:val="Normal"/>
-        <w:rPr>
-          <w:b/>
-          <w:b/>
-        </w:rPr>
+        <w:rPr/>
       </w:pPr>
       <w:r>
-        <w:rPr>
-          <w:b/>
-        </w:rPr>
-        <w:t>The publisher must be able to review the ad spce that they created through create ad space button..the click here button only shows the overview of data, the publisher should be able to edit categories,etc.</w:t>
+        <w:rPr/>
+      </w:r>
+    </w:p>
+    <w:p>
+      <w:pPr>
+        <w:pStyle w:val="Normal"/>
+        <w:rPr/>
+      </w:pPr>
+      <w:r>
+        <w:rPr/>
       </w:r>
     </w:p>
     <w:p>
@@ -139,7 +102,7 @@
           <wp:inline distT="0" distB="0" distL="0" distR="0">
             <wp:extent cx="5943600" cy="3341370"/>
             <wp:effectExtent l="0" t="0" r="0" b="0"/>
-            <wp:docPr id="2" name="Picture 17" descr=""/>
+            <wp:docPr id="2" name="Picture 22" descr=""/>
             <wp:cNvGraphicFramePr>
               <a:graphicFrameLocks xmlns:a="http://schemas.openxmlformats.org/drawingml/2006/main" noChangeAspect="1"/>
             </wp:cNvGraphicFramePr>
@@ -147,200 +110,13 @@
               <a:graphicData uri="http://schemas.openxmlformats.org/drawingml/2006/picture">
                 <pic:pic xmlns:pic="http://schemas.openxmlformats.org/drawingml/2006/picture">
                   <pic:nvPicPr>
-                    <pic:cNvPr id="2" name="Picture 17" descr=""/>
+                    <pic:cNvPr id="2" name="Picture 22" descr=""/>
                     <pic:cNvPicPr>
                       <a:picLocks noChangeAspect="1" noChangeArrowheads="1"/>
                     </pic:cNvPicPr>
                   </pic:nvPicPr>
                   <pic:blipFill>
                     <a:blip r:embed="rId3"/>
-                    <a:stretch>
-                      <a:fillRect/>
-                    </a:stretch>
-                  </pic:blipFill>
-                  <pic:spPr bwMode="auto">
-                    <a:xfrm>
-                      <a:off x="0" y="0"/>
-                      <a:ext cx="5943600" cy="3341370"/>
-                    </a:xfrm>
-                    <a:prstGeom prst="rect">
-                      <a:avLst/>
-                    </a:prstGeom>
-                  </pic:spPr>
-                </pic:pic>
-              </a:graphicData>
-            </a:graphic>
-          </wp:inline>
-        </w:drawing>
-      </w:r>
-    </w:p>
-    <w:p>
-      <w:pPr>
-        <w:pStyle w:val="Normal"/>
-        <w:rPr/>
-      </w:pPr>
-      <w:r>
-        <w:rPr>
-          <w:b/>
-        </w:rPr>
-        <w:t>The total clicks and impressions are in number, not in $... The system shows it it $. Total earning is $.</w:t>
-        <w:br/>
-      </w:r>
-      <w:r>
-        <w:rPr/>
-        <w:drawing>
-          <wp:inline distT="0" distB="0" distL="0" distR="0">
-            <wp:extent cx="5943600" cy="3341370"/>
-            <wp:effectExtent l="0" t="0" r="0" b="0"/>
-            <wp:docPr id="3" name="Picture 18" descr=""/>
-            <wp:cNvGraphicFramePr>
-              <a:graphicFrameLocks xmlns:a="http://schemas.openxmlformats.org/drawingml/2006/main" noChangeAspect="1"/>
-            </wp:cNvGraphicFramePr>
-            <a:graphic xmlns:a="http://schemas.openxmlformats.org/drawingml/2006/main">
-              <a:graphicData uri="http://schemas.openxmlformats.org/drawingml/2006/picture">
-                <pic:pic xmlns:pic="http://schemas.openxmlformats.org/drawingml/2006/picture">
-                  <pic:nvPicPr>
-                    <pic:cNvPr id="3" name="Picture 18" descr=""/>
-                    <pic:cNvPicPr>
-                      <a:picLocks noChangeAspect="1" noChangeArrowheads="1"/>
-                    </pic:cNvPicPr>
-                  </pic:nvPicPr>
-                  <pic:blipFill>
-                    <a:blip r:embed="rId4"/>
-                    <a:stretch>
-                      <a:fillRect/>
-                    </a:stretch>
-                  </pic:blipFill>
-                  <pic:spPr bwMode="auto">
-                    <a:xfrm>
-                      <a:off x="0" y="0"/>
-                      <a:ext cx="5943600" cy="3341370"/>
-                    </a:xfrm>
-                    <a:prstGeom prst="rect">
-                      <a:avLst/>
-                    </a:prstGeom>
-                  </pic:spPr>
-                </pic:pic>
-              </a:graphicData>
-            </a:graphic>
-          </wp:inline>
-        </w:drawing>
-      </w:r>
-      <w:r>
-        <w:rPr>
-          <w:b/>
-        </w:rPr>
-        <w:br/>
-        <w:t>Add minimum Withdrawal limit option:</w:t>
-        <w:br/>
-        <w:t>This will allow us to update limit for withdrawal for publishers.</w:t>
-      </w:r>
-    </w:p>
-    <w:p>
-      <w:pPr>
-        <w:pStyle w:val="Normal"/>
-        <w:rPr>
-          <w:b/>
-          <w:b/>
-        </w:rPr>
-      </w:pPr>
-      <w:r>
-        <w:rPr/>
-        <w:drawing>
-          <wp:inline distT="0" distB="0" distL="0" distR="0">
-            <wp:extent cx="5943600" cy="3341370"/>
-            <wp:effectExtent l="0" t="0" r="0" b="0"/>
-            <wp:docPr id="4" name="Picture 19" descr=""/>
-            <wp:cNvGraphicFramePr>
-              <a:graphicFrameLocks xmlns:a="http://schemas.openxmlformats.org/drawingml/2006/main" noChangeAspect="1"/>
-            </wp:cNvGraphicFramePr>
-            <a:graphic xmlns:a="http://schemas.openxmlformats.org/drawingml/2006/main">
-              <a:graphicData uri="http://schemas.openxmlformats.org/drawingml/2006/picture">
-                <pic:pic xmlns:pic="http://schemas.openxmlformats.org/drawingml/2006/picture">
-                  <pic:nvPicPr>
-                    <pic:cNvPr id="4" name="Picture 19" descr=""/>
-                    <pic:cNvPicPr>
-                      <a:picLocks noChangeAspect="1" noChangeArrowheads="1"/>
-                    </pic:cNvPicPr>
-                  </pic:nvPicPr>
-                  <pic:blipFill>
-                    <a:blip r:embed="rId5"/>
-                    <a:stretch>
-                      <a:fillRect/>
-                    </a:stretch>
-                  </pic:blipFill>
-                  <pic:spPr bwMode="auto">
-                    <a:xfrm>
-                      <a:off x="0" y="0"/>
-                      <a:ext cx="5943600" cy="3341370"/>
-                    </a:xfrm>
-                    <a:prstGeom prst="rect">
-                      <a:avLst/>
-                    </a:prstGeom>
-                  </pic:spPr>
-                </pic:pic>
-              </a:graphicData>
-            </a:graphic>
-          </wp:inline>
-        </w:drawing>
-      </w:r>
-      <w:r>
-        <w:rPr>
-          <w:b/>
-        </w:rPr>
-        <w:br/>
-        <w:t>There was some mistake in the announcement but I am unable to edit it.</w:t>
-        <w:br/>
-        <w:t>Please make sure we are able to edit the announcement written.</w:t>
-      </w:r>
-    </w:p>
-    <w:p>
-      <w:pPr>
-        <w:pStyle w:val="Normal"/>
-        <w:rPr/>
-      </w:pPr>
-      <w:r>
-        <w:rPr/>
-      </w:r>
-    </w:p>
-    <w:p>
-      <w:pPr>
-        <w:pStyle w:val="Normal"/>
-        <w:rPr/>
-      </w:pPr>
-      <w:r>
-        <w:rPr/>
-      </w:r>
-    </w:p>
-    <w:p>
-      <w:pPr>
-        <w:pStyle w:val="Normal"/>
-        <w:rPr>
-          <w:b/>
-          <w:b/>
-        </w:rPr>
-      </w:pPr>
-      <w:r>
-        <w:rPr/>
-        <w:drawing>
-          <wp:inline distT="0" distB="0" distL="0" distR="0">
-            <wp:extent cx="5943600" cy="3341370"/>
-            <wp:effectExtent l="0" t="0" r="0" b="0"/>
-            <wp:docPr id="5" name="Picture 22" descr=""/>
-            <wp:cNvGraphicFramePr>
-              <a:graphicFrameLocks xmlns:a="http://schemas.openxmlformats.org/drawingml/2006/main" noChangeAspect="1"/>
-            </wp:cNvGraphicFramePr>
-            <a:graphic xmlns:a="http://schemas.openxmlformats.org/drawingml/2006/main">
-              <a:graphicData uri="http://schemas.openxmlformats.org/drawingml/2006/picture">
-                <pic:pic xmlns:pic="http://schemas.openxmlformats.org/drawingml/2006/picture">
-                  <pic:nvPicPr>
-                    <pic:cNvPr id="5" name="Picture 22" descr=""/>
-                    <pic:cNvPicPr>
-                      <a:picLocks noChangeAspect="1" noChangeArrowheads="1"/>
-                    </pic:cNvPicPr>
-                  </pic:nvPicPr>
-                  <pic:blipFill>
-                    <a:blip r:embed="rId6"/>
                     <a:stretch>
                       <a:fillRect/>
                     </a:stretch>

</xml_diff>